<commit_message>
updated atividade02 in LFTC
</commit_message>
<xml_diff>
--- a/4° Período/Linguagens Formais e Teorias da Computação (Cheyenne)/Atividade 02/Atividade 02.docx
+++ b/4° Período/Linguagens Formais e Teorias da Computação (Cheyenne)/Atividade 02/Atividade 02.docx
@@ -580,12 +580,12 @@
           <wp:inline distB="114300" distT="114300" distL="114300" distR="114300">
             <wp:extent cx="5524500" cy="914400"/>
             <wp:effectExtent b="0" l="0" r="0" t="0"/>
-            <wp:docPr id="9" name="image4.png"/>
+            <wp:docPr id="9" name="image1.png"/>
             <a:graphic>
               <a:graphicData uri="http://schemas.openxmlformats.org/drawingml/2006/picture">
                 <pic:pic>
                   <pic:nvPicPr>
-                    <pic:cNvPr id="0" name="image4.png"/>
+                    <pic:cNvPr id="0" name="image1.png"/>
                     <pic:cNvPicPr preferRelativeResize="0"/>
                   </pic:nvPicPr>
                   <pic:blipFill>
@@ -804,12 +804,12 @@
           <wp:inline distB="114300" distT="114300" distL="114300" distR="114300">
             <wp:extent cx="2705100" cy="2514600"/>
             <wp:effectExtent b="0" l="0" r="0" t="0"/>
-            <wp:docPr id="4" name="image3.png"/>
+            <wp:docPr id="4" name="image7.png"/>
             <a:graphic>
               <a:graphicData uri="http://schemas.openxmlformats.org/drawingml/2006/picture">
                 <pic:pic>
                   <pic:nvPicPr>
-                    <pic:cNvPr id="0" name="image3.png"/>
+                    <pic:cNvPr id="0" name="image7.png"/>
                     <pic:cNvPicPr preferRelativeResize="0"/>
                   </pic:nvPicPr>
                   <pic:blipFill>
@@ -902,12 +902,12 @@
           <wp:inline distB="114300" distT="114300" distL="114300" distR="114300">
             <wp:extent cx="3009900" cy="2997200"/>
             <wp:effectExtent b="0" l="0" r="0" t="0"/>
-            <wp:docPr id="7" name="image9.png"/>
+            <wp:docPr id="7" name="image5.png"/>
             <a:graphic>
               <a:graphicData uri="http://schemas.openxmlformats.org/drawingml/2006/picture">
                 <pic:pic>
                   <pic:nvPicPr>
-                    <pic:cNvPr id="0" name="image9.png"/>
+                    <pic:cNvPr id="0" name="image5.png"/>
                     <pic:cNvPicPr preferRelativeResize="0"/>
                   </pic:nvPicPr>
                   <pic:blipFill>
@@ -977,12 +977,12 @@
           <wp:inline distB="114300" distT="114300" distL="114300" distR="114300">
             <wp:extent cx="5495925" cy="866775"/>
             <wp:effectExtent b="0" l="0" r="0" t="0"/>
-            <wp:docPr id="5" name="image1.png"/>
+            <wp:docPr id="5" name="image9.png"/>
             <a:graphic>
               <a:graphicData uri="http://schemas.openxmlformats.org/drawingml/2006/picture">
                 <pic:pic>
                   <pic:nvPicPr>
-                    <pic:cNvPr id="0" name="image1.png"/>
+                    <pic:cNvPr id="0" name="image9.png"/>
                     <pic:cNvPicPr preferRelativeResize="0"/>
                   </pic:nvPicPr>
                   <pic:blipFill>
@@ -1253,12 +1253,12 @@
           <wp:inline distB="114300" distT="114300" distL="114300" distR="114300">
             <wp:extent cx="2869189" cy="3309938"/>
             <wp:effectExtent b="0" l="0" r="0" t="0"/>
-            <wp:docPr id="1" name="image5.png"/>
+            <wp:docPr id="1" name="image8.png"/>
             <a:graphic>
               <a:graphicData uri="http://schemas.openxmlformats.org/drawingml/2006/picture">
                 <pic:pic>
                   <pic:nvPicPr>
-                    <pic:cNvPr id="0" name="image5.png"/>
+                    <pic:cNvPr id="0" name="image8.png"/>
                     <pic:cNvPicPr preferRelativeResize="0"/>
                   </pic:nvPicPr>
                   <pic:blipFill>
@@ -1310,12 +1310,12 @@
           <wp:inline distB="114300" distT="114300" distL="114300" distR="114300">
             <wp:extent cx="5562600" cy="923925"/>
             <wp:effectExtent b="0" l="0" r="0" t="0"/>
-            <wp:docPr id="3" name="image2.png"/>
+            <wp:docPr id="3" name="image4.png"/>
             <a:graphic>
               <a:graphicData uri="http://schemas.openxmlformats.org/drawingml/2006/picture">
                 <pic:pic>
                   <pic:nvPicPr>
-                    <pic:cNvPr id="0" name="image2.png"/>
+                    <pic:cNvPr id="0" name="image4.png"/>
                     <pic:cNvPicPr preferRelativeResize="0"/>
                   </pic:nvPicPr>
                   <pic:blipFill>
@@ -1473,12 +1473,12 @@
           <wp:inline distB="114300" distT="114300" distL="114300" distR="114300">
             <wp:extent cx="2219325" cy="2793919"/>
             <wp:effectExtent b="0" l="0" r="0" t="0"/>
-            <wp:docPr id="6" name="image8.png"/>
+            <wp:docPr id="6" name="image3.png"/>
             <a:graphic>
               <a:graphicData uri="http://schemas.openxmlformats.org/drawingml/2006/picture">
                 <pic:pic>
                   <pic:nvPicPr>
-                    <pic:cNvPr id="0" name="image8.png"/>
+                    <pic:cNvPr id="0" name="image3.png"/>
                     <pic:cNvPicPr preferRelativeResize="0"/>
                   </pic:nvPicPr>
                   <pic:blipFill>
@@ -1594,12 +1594,12 @@
           <wp:inline distB="114300" distT="114300" distL="114300" distR="114300">
             <wp:extent cx="2087400" cy="2656691"/>
             <wp:effectExtent b="0" l="0" r="0" t="0"/>
-            <wp:docPr id="8" name="image7.png"/>
+            <wp:docPr id="8" name="image2.png"/>
             <a:graphic>
               <a:graphicData uri="http://schemas.openxmlformats.org/drawingml/2006/picture">
                 <pic:pic>
                   <pic:nvPicPr>
-                    <pic:cNvPr id="0" name="image7.png"/>
+                    <pic:cNvPr id="0" name="image2.png"/>
                     <pic:cNvPicPr preferRelativeResize="0"/>
                   </pic:nvPicPr>
                   <pic:blipFill>
@@ -1817,7 +1817,7 @@
         <w:rPr>
           <w:rtl w:val="0"/>
         </w:rPr>
-        <w:t xml:space="preserve">( 0 | 1 )* ( 0 | 1 )* ( 0 | 1 )* ( 0 | 1 )* / ( 0 | 1 ) ( 0 | 1 ) ( 0 | 1 ) ( 0 | 1 )</w:t>
+        <w:t xml:space="preserve">( 0 | 1 )* ( 0 | 1 )* ( 0 | 1 )* ( 0 | 1 )* OU ( 0 | 1 ) ( 0 | 1 ) ( 0 | 1 ) ( 0 | 1 )</w:t>
       </w:r>
     </w:p>
     <w:p>
@@ -2064,7 +2064,7 @@
         <w:rPr>
           <w:rtl w:val="0"/>
         </w:rPr>
-        <w:t xml:space="preserve">, abab } </w:t>
+        <w:t xml:space="preserve">, ababa } </w:t>
       </w:r>
       <w:r>
         <w:rPr>
@@ -2075,7 +2075,7 @@
           <w:highlight w:val="white"/>
           <w:rtl w:val="0"/>
         </w:rPr>
-        <w:t xml:space="preserve">∉ ?</w:t>
+        <w:t xml:space="preserve">∉</w:t>
       </w:r>
     </w:p>
     <w:p>
@@ -2246,7 +2246,7 @@
           <w:highlight w:val="white"/>
           <w:rtl w:val="0"/>
         </w:rPr>
-        <w:t xml:space="preserve">∈, L = { ba, abab } ∉</w:t>
+        <w:t xml:space="preserve">∈, L = { ba, bbab } ∉</w:t>
       </w:r>
     </w:p>
     <w:p>

</xml_diff>